<commit_message>
Tareas y politicas, modificación de requerimientos
</commit_message>
<xml_diff>
--- a/REQM-RD/Ejemplo de Matriz de trazabilidad.docx
+++ b/REQM-RD/Ejemplo de Matriz de trazabilidad.docx
@@ -92,7 +92,11 @@
             <w:noWrap/>
             <w:hideMark/>
           </w:tcPr>
-          <w:p/>
+          <w:p>
+            <w:r>
+              <w:t>X</w:t>
+            </w:r>
+          </w:p>
         </w:tc>
         <w:tc>
           <w:tcPr>
@@ -133,7 +137,11 @@
             <w:noWrap/>
             <w:hideMark/>
           </w:tcPr>
-          <w:p/>
+          <w:p>
+            <w:r>
+              <w:t>X</w:t>
+            </w:r>
+          </w:p>
         </w:tc>
         <w:tc>
           <w:tcPr>
@@ -174,7 +182,11 @@
             <w:noWrap/>
             <w:hideMark/>
           </w:tcPr>
-          <w:p/>
+          <w:p>
+            <w:r>
+              <w:t>X</w:t>
+            </w:r>
+          </w:p>
         </w:tc>
         <w:tc>
           <w:tcPr>
@@ -223,18 +235,20 @@
             <w:noWrap/>
             <w:hideMark/>
           </w:tcPr>
-          <w:p/>
-        </w:tc>
-        <w:tc>
-          <w:tcPr>
-            <w:tcW w:w="1200" w:type="dxa"/>
-            <w:noWrap/>
-            <w:hideMark/>
-          </w:tcPr>
-          <w:p/>
-        </w:tc>
-        <w:bookmarkStart w:id="0" w:name="_GoBack"/>
-        <w:bookmarkEnd w:id="0"/>
+          <w:p>
+            <w:r>
+              <w:t>X</w:t>
+            </w:r>
+          </w:p>
+        </w:tc>
+        <w:tc>
+          <w:tcPr>
+            <w:tcW w:w="1200" w:type="dxa"/>
+            <w:noWrap/>
+            <w:hideMark/>
+          </w:tcPr>
+          <w:p/>
+        </w:tc>
       </w:tr>
       <w:tr>
         <w:trPr>
@@ -266,7 +280,11 @@
             <w:noWrap/>
             <w:hideMark/>
           </w:tcPr>
-          <w:p/>
+          <w:p>
+            <w:r>
+              <w:t>X</w:t>
+            </w:r>
+          </w:p>
         </w:tc>
         <w:tc>
           <w:tcPr>
@@ -307,6 +325,137 @@
             <w:noWrap/>
             <w:hideMark/>
           </w:tcPr>
+          <w:p>
+            <w:r>
+              <w:t>X</w:t>
+            </w:r>
+          </w:p>
+        </w:tc>
+        <w:tc>
+          <w:tcPr>
+            <w:tcW w:w="1200" w:type="dxa"/>
+            <w:noWrap/>
+            <w:hideMark/>
+          </w:tcPr>
+          <w:p/>
+        </w:tc>
+      </w:tr>
+      <w:tr>
+        <w:trPr>
+          <w:trHeight w:val="300"/>
+        </w:trPr>
+        <w:tc>
+          <w:tcPr>
+            <w:tcW w:w="1200" w:type="dxa"/>
+            <w:noWrap/>
+            <w:hideMark/>
+          </w:tcPr>
+          <w:p>
+            <w:r>
+              <w:t>RF007</w:t>
+            </w:r>
+          </w:p>
+        </w:tc>
+        <w:tc>
+          <w:tcPr>
+            <w:tcW w:w="1200" w:type="dxa"/>
+            <w:noWrap/>
+            <w:hideMark/>
+          </w:tcPr>
+          <w:p/>
+        </w:tc>
+        <w:tc>
+          <w:tcPr>
+            <w:tcW w:w="1200" w:type="dxa"/>
+            <w:noWrap/>
+            <w:hideMark/>
+          </w:tcPr>
+          <w:p/>
+        </w:tc>
+        <w:tc>
+          <w:tcPr>
+            <w:tcW w:w="1200" w:type="dxa"/>
+            <w:noWrap/>
+            <w:hideMark/>
+          </w:tcPr>
+          <w:p/>
+        </w:tc>
+      </w:tr>
+      <w:tr>
+        <w:trPr>
+          <w:trHeight w:val="300"/>
+        </w:trPr>
+        <w:tc>
+          <w:tcPr>
+            <w:tcW w:w="1200" w:type="dxa"/>
+            <w:noWrap/>
+            <w:hideMark/>
+          </w:tcPr>
+          <w:p>
+            <w:r>
+              <w:t>RF008</w:t>
+            </w:r>
+          </w:p>
+        </w:tc>
+        <w:tc>
+          <w:tcPr>
+            <w:tcW w:w="1200" w:type="dxa"/>
+            <w:noWrap/>
+            <w:hideMark/>
+          </w:tcPr>
+          <w:p>
+            <w:r>
+              <w:t>X</w:t>
+            </w:r>
+          </w:p>
+        </w:tc>
+        <w:tc>
+          <w:tcPr>
+            <w:tcW w:w="1200" w:type="dxa"/>
+            <w:noWrap/>
+            <w:hideMark/>
+          </w:tcPr>
+          <w:p/>
+        </w:tc>
+        <w:tc>
+          <w:tcPr>
+            <w:tcW w:w="1200" w:type="dxa"/>
+            <w:noWrap/>
+            <w:hideMark/>
+          </w:tcPr>
+          <w:p/>
+        </w:tc>
+      </w:tr>
+      <w:tr>
+        <w:trPr>
+          <w:trHeight w:val="300"/>
+        </w:trPr>
+        <w:tc>
+          <w:tcPr>
+            <w:tcW w:w="1200" w:type="dxa"/>
+            <w:noWrap/>
+            <w:hideMark/>
+          </w:tcPr>
+          <w:p>
+            <w:r>
+              <w:t>RF009</w:t>
+            </w:r>
+          </w:p>
+        </w:tc>
+        <w:tc>
+          <w:tcPr>
+            <w:tcW w:w="1200" w:type="dxa"/>
+            <w:noWrap/>
+            <w:hideMark/>
+          </w:tcPr>
+          <w:p/>
+        </w:tc>
+        <w:tc>
+          <w:tcPr>
+            <w:tcW w:w="1200" w:type="dxa"/>
+            <w:noWrap/>
+            <w:hideMark/>
+          </w:tcPr>
           <w:p/>
         </w:tc>
         <w:tc>
@@ -523,7 +672,11 @@
             <w:tcW w:w="1200" w:type="dxa"/>
             <w:noWrap/>
           </w:tcPr>
-          <w:p/>
+          <w:p>
+            <w:r>
+              <w:t>X</w:t>
+            </w:r>
+          </w:p>
         </w:tc>
         <w:tc>
           <w:tcPr>
@@ -552,6 +705,123 @@
           <w:p>
             <w:r>
               <w:t>CUE2</w:t>
+            </w:r>
+          </w:p>
+        </w:tc>
+        <w:tc>
+          <w:tcPr>
+            <w:tcW w:w="1200" w:type="dxa"/>
+            <w:noWrap/>
+          </w:tcPr>
+          <w:p/>
+        </w:tc>
+        <w:tc>
+          <w:tcPr>
+            <w:tcW w:w="1200" w:type="dxa"/>
+            <w:noWrap/>
+          </w:tcPr>
+          <w:p/>
+        </w:tc>
+        <w:tc>
+          <w:tcPr>
+            <w:tcW w:w="1200" w:type="dxa"/>
+            <w:noWrap/>
+          </w:tcPr>
+          <w:p/>
+        </w:tc>
+      </w:tr>
+      <w:tr>
+        <w:trPr>
+          <w:trHeight w:val="300"/>
+        </w:trPr>
+        <w:tc>
+          <w:tcPr>
+            <w:tcW w:w="1200" w:type="dxa"/>
+            <w:noWrap/>
+          </w:tcPr>
+          <w:p>
+            <w:r>
+              <w:t>CUE3</w:t>
+            </w:r>
+          </w:p>
+        </w:tc>
+        <w:tc>
+          <w:tcPr>
+            <w:tcW w:w="1200" w:type="dxa"/>
+            <w:noWrap/>
+          </w:tcPr>
+          <w:p>
+            <w:r>
+              <w:t>X</w:t>
+            </w:r>
+            <w:bookmarkStart w:id="0" w:name="_GoBack"/>
+            <w:bookmarkEnd w:id="0"/>
+          </w:p>
+        </w:tc>
+        <w:tc>
+          <w:tcPr>
+            <w:tcW w:w="1200" w:type="dxa"/>
+            <w:noWrap/>
+          </w:tcPr>
+          <w:p/>
+        </w:tc>
+        <w:tc>
+          <w:tcPr>
+            <w:tcW w:w="1200" w:type="dxa"/>
+            <w:noWrap/>
+          </w:tcPr>
+          <w:p/>
+        </w:tc>
+      </w:tr>
+      <w:tr>
+        <w:trPr>
+          <w:trHeight w:val="300"/>
+        </w:trPr>
+        <w:tc>
+          <w:tcPr>
+            <w:tcW w:w="1200" w:type="dxa"/>
+            <w:noWrap/>
+          </w:tcPr>
+          <w:p>
+            <w:r>
+              <w:t>CUE4</w:t>
+            </w:r>
+          </w:p>
+        </w:tc>
+        <w:tc>
+          <w:tcPr>
+            <w:tcW w:w="1200" w:type="dxa"/>
+            <w:noWrap/>
+          </w:tcPr>
+          <w:p/>
+        </w:tc>
+        <w:tc>
+          <w:tcPr>
+            <w:tcW w:w="1200" w:type="dxa"/>
+            <w:noWrap/>
+          </w:tcPr>
+          <w:p/>
+        </w:tc>
+        <w:tc>
+          <w:tcPr>
+            <w:tcW w:w="1200" w:type="dxa"/>
+            <w:noWrap/>
+          </w:tcPr>
+          <w:p/>
+        </w:tc>
+      </w:tr>
+      <w:tr>
+        <w:trPr>
+          <w:trHeight w:val="300"/>
+        </w:trPr>
+        <w:tc>
+          <w:tcPr>
+            <w:tcW w:w="1200" w:type="dxa"/>
+            <w:noWrap/>
+          </w:tcPr>
+          <w:p>
+            <w:r>
+              <w:t>CUE5</w:t>
             </w:r>
           </w:p>
         </w:tc>
@@ -752,6 +1022,7 @@
   <w:style w:type="character" w:default="1" w:styleId="Fuentedeprrafopredeter">
     <w:name w:val="Default Paragraph Font"/>
     <w:uiPriority w:val="1"/>
+    <w:semiHidden/>
     <w:unhideWhenUsed/>
   </w:style>
   <w:style w:type="table" w:default="1" w:styleId="Tablanormal">
@@ -784,7 +1055,6 @@
       <w:spacing w:after="0" w:line="240" w:lineRule="auto"/>
     </w:pPr>
     <w:tblPr>
-      <w:tblInd w:w="0" w:type="dxa"/>
       <w:tblBorders>
         <w:top w:val="single" w:sz="4" w:space="0" w:color="auto"/>
         <w:left w:val="single" w:sz="4" w:space="0" w:color="auto"/>
@@ -793,12 +1063,6 @@
         <w:insideH w:val="single" w:sz="4" w:space="0" w:color="auto"/>
         <w:insideV w:val="single" w:sz="4" w:space="0" w:color="auto"/>
       </w:tblBorders>
-      <w:tblCellMar>
-        <w:top w:w="0" w:type="dxa"/>
-        <w:left w:w="108" w:type="dxa"/>
-        <w:bottom w:w="0" w:type="dxa"/>
-        <w:right w:w="108" w:type="dxa"/>
-      </w:tblCellMar>
     </w:tblPr>
   </w:style>
 </w:styles>
@@ -967,6 +1231,7 @@
   <w:style w:type="character" w:default="1" w:styleId="Fuentedeprrafopredeter">
     <w:name w:val="Default Paragraph Font"/>
     <w:uiPriority w:val="1"/>
+    <w:semiHidden/>
     <w:unhideWhenUsed/>
   </w:style>
   <w:style w:type="table" w:default="1" w:styleId="Tablanormal">
@@ -999,7 +1264,6 @@
       <w:spacing w:after="0" w:line="240" w:lineRule="auto"/>
     </w:pPr>
     <w:tblPr>
-      <w:tblInd w:w="0" w:type="dxa"/>
       <w:tblBorders>
         <w:top w:val="single" w:sz="4" w:space="0" w:color="auto"/>
         <w:left w:val="single" w:sz="4" w:space="0" w:color="auto"/>
@@ -1008,12 +1272,6 @@
         <w:insideH w:val="single" w:sz="4" w:space="0" w:color="auto"/>
         <w:insideV w:val="single" w:sz="4" w:space="0" w:color="auto"/>
       </w:tblBorders>
-      <w:tblCellMar>
-        <w:top w:w="0" w:type="dxa"/>
-        <w:left w:w="108" w:type="dxa"/>
-        <w:bottom w:w="0" w:type="dxa"/>
-        <w:right w:w="108" w:type="dxa"/>
-      </w:tblCellMar>
     </w:tblPr>
   </w:style>
 </w:styles>

</xml_diff>